<commit_message>
Dodano linki do rozwiązań ćwiczeń w Blockly Code
</commit_message>
<xml_diff>
--- a/Zmienne/II. Zmienne/2-wpr-do-zm.docx
+++ b/Zmienne/II. Zmienne/2-wpr-do-zm.docx
@@ -1725,6 +1725,222 @@
         </w:rPr>
         <w:t xml:space="preserve">Prezentacja </w:t>
       </w:r>
+    </w:p>
+    <w:p>
+      <w:pPr>
+        <w:widowControl/>
+        <w:numPr>
+          <w:ilvl w:val="0"/>
+          <w:numId w:val="13"/>
+        </w:numPr>
+        <w:rPr>
+          <w:b/>
+        </w:rPr>
+      </w:pPr>
+      <w:r>
+        <w:rPr>
+          <w:b/>
+        </w:rPr>
+        <w:t xml:space="preserve">Rozwiązania ćwiczeń w </w:t>
+      </w:r>
+      <w:proofErr w:type="spellStart"/>
+      <w:r>
+        <w:rPr>
+          <w:b/>
+        </w:rPr>
+        <w:t>Blockly</w:t>
+      </w:r>
+      <w:proofErr w:type="spellEnd"/>
+      <w:r>
+        <w:rPr>
+          <w:b/>
+        </w:rPr>
+        <w:t xml:space="preserve"> </w:t>
+      </w:r>
+      <w:proofErr w:type="spellStart"/>
+      <w:r>
+        <w:rPr>
+          <w:b/>
+        </w:rPr>
+        <w:t>Code</w:t>
+      </w:r>
+      <w:proofErr w:type="spellEnd"/>
+      <w:r>
+        <w:rPr>
+          <w:b/>
+        </w:rPr>
+        <w:t>:</w:t>
+      </w:r>
+    </w:p>
+    <w:p>
+      <w:pPr>
+        <w:widowControl/>
+        <w:numPr>
+          <w:ilvl w:val="1"/>
+          <w:numId w:val="13"/>
+        </w:numPr>
+        <w:rPr>
+          <w:b/>
+        </w:rPr>
+      </w:pPr>
+      <w:r>
+        <w:rPr>
+          <w:b/>
+        </w:rPr>
+        <w:t xml:space="preserve">Ćwiczenie 1: zamiana zmiennych - </w:t>
+      </w:r>
+      <w:hyperlink r:id="rId7" w:history="1">
+        <w:r>
+          <w:rPr>
+            <w:rStyle w:val="Hipercze"/>
+            <w:b/>
+          </w:rPr>
+          <w:t>https://blockly-demo.appspot.com/static/demos/code/index.html?lang=pl#ochkhb</w:t>
+        </w:r>
+      </w:hyperlink>
+    </w:p>
+    <w:p>
+      <w:pPr>
+        <w:widowControl/>
+        <w:numPr>
+          <w:ilvl w:val="1"/>
+          <w:numId w:val="13"/>
+        </w:numPr>
+        <w:rPr>
+          <w:b/>
+        </w:rPr>
+      </w:pPr>
+      <w:r>
+        <w:rPr>
+          <w:b/>
+        </w:rPr>
+        <w:t xml:space="preserve">Ćwiczenie 2: wypisanie licznika pętli - </w:t>
+      </w:r>
+      <w:hyperlink r:id="rId8" w:history="1">
+        <w:r>
+          <w:rPr>
+            <w:rStyle w:val="Hipercze"/>
+            <w:b/>
+          </w:rPr>
+          <w:t>https://blockly-demo.appspot.com/static/demos/code/index.html?lang=pl#usvkcx</w:t>
+        </w:r>
+      </w:hyperlink>
+    </w:p>
+    <w:p>
+      <w:pPr>
+        <w:widowControl/>
+        <w:numPr>
+          <w:ilvl w:val="1"/>
+          <w:numId w:val="13"/>
+        </w:numPr>
+        <w:rPr>
+          <w:b/>
+        </w:rPr>
+      </w:pPr>
+      <w:r>
+        <w:rPr>
+          <w:b/>
+        </w:rPr>
+        <w:t xml:space="preserve">Ćwiczenie 3: wypisanie podwojonej wartości licznika pętli - </w:t>
+      </w:r>
+      <w:hyperlink r:id="rId9" w:history="1">
+        <w:r>
+          <w:rPr>
+            <w:rStyle w:val="Hipercze"/>
+            <w:b/>
+          </w:rPr>
+          <w:t>https://blockly-demo.appspot.com/static/demos/code/index.html?lang=pl#c3v2x2</w:t>
+        </w:r>
+      </w:hyperlink>
+    </w:p>
+    <w:p>
+      <w:pPr>
+        <w:widowControl/>
+        <w:numPr>
+          <w:ilvl w:val="1"/>
+          <w:numId w:val="13"/>
+        </w:numPr>
+        <w:rPr>
+          <w:b/>
+        </w:rPr>
+      </w:pPr>
+      <w:r>
+        <w:rPr>
+          <w:b/>
+        </w:rPr>
+        <w:t xml:space="preserve">Ćwiczenie 4: suma dwóch zmiennych - </w:t>
+      </w:r>
+      <w:hyperlink r:id="rId10" w:history="1">
+        <w:r>
+          <w:rPr>
+            <w:rStyle w:val="Hipercze"/>
+            <w:b/>
+          </w:rPr>
+          <w:t>https://blockly-demo.appspot.com/static/demos/code/index.html?lang=pl#djdbsg</w:t>
+        </w:r>
+      </w:hyperlink>
+    </w:p>
+    <w:p>
+      <w:pPr>
+        <w:widowControl/>
+        <w:numPr>
+          <w:ilvl w:val="1"/>
+          <w:numId w:val="13"/>
+        </w:numPr>
+        <w:rPr>
+          <w:b/>
+        </w:rPr>
+      </w:pPr>
+      <w:r>
+        <w:rPr>
+          <w:b/>
+        </w:rPr>
+        <w:t xml:space="preserve">Ćwiczenie 5: suma w pętli - </w:t>
+      </w:r>
+      <w:hyperlink r:id="rId11" w:history="1">
+        <w:r>
+          <w:rPr>
+            <w:rStyle w:val="Hipercze"/>
+            <w:b/>
+          </w:rPr>
+          <w:t>https://blockly-demo.appspot.com/static/demos/code/index.html?lang=pl#zv4daj</w:t>
+        </w:r>
+      </w:hyperlink>
+    </w:p>
+    <w:p>
+      <w:pPr>
+        <w:widowControl/>
+        <w:numPr>
+          <w:ilvl w:val="1"/>
+          <w:numId w:val="13"/>
+        </w:numPr>
+        <w:rPr>
+          <w:b/>
+        </w:rPr>
+      </w:pPr>
+      <w:r>
+        <w:rPr>
+          <w:b/>
+        </w:rPr>
+        <w:t xml:space="preserve">Ćwiczenie 6: suma w pętli ze wczytaniem - </w:t>
+      </w:r>
+      <w:hyperlink r:id="rId12" w:history="1">
+        <w:r>
+          <w:rPr>
+            <w:rStyle w:val="Hipercze"/>
+            <w:b/>
+          </w:rPr>
+          <w:t>https://blockly-demo.appspot.com/static/demos/code/index.html?lang=pl#u6iadp</w:t>
+        </w:r>
+      </w:hyperlink>
+    </w:p>
+    <w:p>
+      <w:pPr>
+        <w:widowControl/>
+        <w:rPr>
+          <w:b/>
+        </w:rPr>
+      </w:pPr>
       <w:bookmarkStart w:id="0" w:name="_GoBack"/>
       <w:bookmarkEnd w:id="0"/>
     </w:p>
@@ -2146,7 +2362,7 @@
         <w:rFonts w:hint="default"/>
       </w:rPr>
     </w:lvl>
-    <w:lvl w:ilvl="1" w:tplc="04150019" w:tentative="1">
+    <w:lvl w:ilvl="1" w:tplc="04150019">
       <w:start w:val="1"/>
       <w:numFmt w:val="lowerLetter"/>
       <w:lvlText w:val="%2."/>
@@ -3877,6 +4093,17 @@
       <w:szCs w:val="32"/>
     </w:rPr>
   </w:style>
+  <w:style w:type="character" w:styleId="Nierozpoznanawzmianka">
+    <w:name w:val="Unresolved Mention"/>
+    <w:uiPriority w:val="99"/>
+    <w:semiHidden/>
+    <w:unhideWhenUsed/>
+    <w:rsid w:val="003D5F60"/>
+    <w:rPr>
+      <w:color w:val="605E5C"/>
+      <w:shd w:val="clear" w:color="auto" w:fill="E1DFDD"/>
+    </w:rPr>
+  </w:style>
 </w:styles>
 </file>
 

</xml_diff>